<commit_message>
fixed a spelling error
</commit_message>
<xml_diff>
--- a/File Storage/Draft PDF 2 - changed referencing a little (pls dont break this document lmao) - With ToC.docx
+++ b/File Storage/Draft PDF 2 - changed referencing a little (pls dont break this document lmao) - With ToC.docx
@@ -225,6 +225,7 @@
                                     <w:dataBinding w:prefixMappings="xmlns:ns0='http://schemas.microsoft.com/office/2006/coverPageProps'" w:xpath="/ns0:CoverPageProperties[1]/ns0:Abstract[1]" w:storeItemID="{55AF091B-3C7A-41E3-B477-F2FDAA23CFDA}"/>
                                     <w:text/>
                                   </w:sdtPr>
+                                  <w:sdtEndPr/>
                                   <w:sdtContent>
                                     <w:r>
                                       <w:rPr>
@@ -307,6 +308,7 @@
                               <w:dataBinding w:prefixMappings="xmlns:ns0='http://schemas.microsoft.com/office/2006/coverPageProps'" w:xpath="/ns0:CoverPageProperties[1]/ns0:Abstract[1]" w:storeItemID="{55AF091B-3C7A-41E3-B477-F2FDAA23CFDA}"/>
                               <w:text/>
                             </w:sdtPr>
+                            <w:sdtEndPr/>
                             <w:sdtContent>
                               <w:r>
                                 <w:rPr>
@@ -629,6 +631,7 @@
                                   <w:dataBinding w:prefixMappings="xmlns:ns0='http://schemas.openxmlformats.org/package/2006/metadata/core-properties' xmlns:ns1='http://purl.org/dc/elements/1.1/'" w:xpath="/ns0:coreProperties[1]/ns1:title[1]" w:storeItemID="{6C3C8BC8-F283-45AE-878A-BAB7291924A1}"/>
                                   <w:text/>
                                 </w:sdtPr>
+                                <w:sdtEndPr/>
                                 <w:sdtContent>
                                   <w:p>
                                     <w:pPr>
@@ -670,6 +673,7 @@
                                   <w:dataBinding w:prefixMappings="xmlns:ns0='http://schemas.openxmlformats.org/package/2006/metadata/core-properties' xmlns:ns1='http://purl.org/dc/elements/1.1/'" w:xpath="/ns0:coreProperties[1]/ns1:subject[1]" w:storeItemID="{6C3C8BC8-F283-45AE-878A-BAB7291924A1}"/>
                                   <w:text/>
                                 </w:sdtPr>
+                                <w:sdtEndPr/>
                                 <w:sdtContent>
                                   <w:p>
                                     <w:pPr>
@@ -738,6 +742,7 @@
                             <w:dataBinding w:prefixMappings="xmlns:ns0='http://schemas.openxmlformats.org/package/2006/metadata/core-properties' xmlns:ns1='http://purl.org/dc/elements/1.1/'" w:xpath="/ns0:coreProperties[1]/ns1:title[1]" w:storeItemID="{6C3C8BC8-F283-45AE-878A-BAB7291924A1}"/>
                             <w:text/>
                           </w:sdtPr>
+                          <w:sdtEndPr/>
                           <w:sdtContent>
                             <w:p>
                               <w:pPr>
@@ -779,6 +784,7 @@
                             <w:dataBinding w:prefixMappings="xmlns:ns0='http://schemas.openxmlformats.org/package/2006/metadata/core-properties' xmlns:ns1='http://purl.org/dc/elements/1.1/'" w:xpath="/ns0:coreProperties[1]/ns1:subject[1]" w:storeItemID="{6C3C8BC8-F283-45AE-878A-BAB7291924A1}"/>
                             <w:text/>
                           </w:sdtPr>
+                          <w:sdtEndPr/>
                           <w:sdtContent>
                             <w:p>
                               <w:pPr>
@@ -885,6 +891,7 @@
                                     <w:dataBinding w:prefixMappings="xmlns:ns0='http://schemas.openxmlformats.org/package/2006/metadata/core-properties' xmlns:ns1='http://purl.org/dc/elements/1.1/'" w:xpath="/ns0:coreProperties[1]/ns1:creator[1]" w:storeItemID="{6C3C8BC8-F283-45AE-878A-BAB7291924A1}"/>
                                     <w:text/>
                                   </w:sdtPr>
+                                  <w:sdtEndPr/>
                                   <w:sdtContent>
                                     <w:r>
                                       <w:rPr>
@@ -946,6 +953,7 @@
                               <w:dataBinding w:prefixMappings="xmlns:ns0='http://schemas.openxmlformats.org/package/2006/metadata/core-properties' xmlns:ns1='http://purl.org/dc/elements/1.1/'" w:xpath="/ns0:coreProperties[1]/ns1:creator[1]" w:storeItemID="{6C3C8BC8-F283-45AE-878A-BAB7291924A1}"/>
                               <w:text/>
                             </w:sdtPr>
+                            <w:sdtEndPr/>
                             <w:sdtContent>
                               <w:r>
                                 <w:rPr>
@@ -5390,6 +5398,7 @@
           <w:id w:val="333805532"/>
           <w:citation/>
         </w:sdtPr>
+        <w:sdtEndPr/>
         <w:sdtContent>
           <w:r>
             <w:rPr>
@@ -5520,6 +5529,7 @@
           <w:id w:val="-1064559669"/>
           <w:citation/>
         </w:sdtPr>
+        <w:sdtEndPr/>
         <w:sdtContent>
           <w:r>
             <w:rPr>
@@ -6757,6 +6767,7 @@
           <w:id w:val="-84385231"/>
           <w:citation/>
         </w:sdtPr>
+        <w:sdtEndPr/>
         <w:sdtContent>
           <w:r>
             <w:fldChar w:fldCharType="begin"/>
@@ -6805,6 +6816,7 @@
           <w:id w:val="1025363535"/>
           <w:citation/>
         </w:sdtPr>
+        <w:sdtEndPr/>
         <w:sdtContent>
           <w:r>
             <w:fldChar w:fldCharType="begin"/>
@@ -6838,6 +6850,7 @@
           <w:id w:val="-826584793"/>
           <w:citation/>
         </w:sdtPr>
+        <w:sdtEndPr/>
         <w:sdtContent>
           <w:r>
             <w:fldChar w:fldCharType="begin"/>
@@ -6898,6 +6911,7 @@
           <w:id w:val="-439763891"/>
           <w:citation/>
         </w:sdtPr>
+        <w:sdtEndPr/>
         <w:sdtContent>
           <w:r>
             <w:fldChar w:fldCharType="begin"/>
@@ -6937,6 +6951,7 @@
           <w:id w:val="1958761351"/>
           <w:citation/>
         </w:sdtPr>
+        <w:sdtEndPr/>
         <w:sdtContent>
           <w:r>
             <w:fldChar w:fldCharType="begin"/>
@@ -7048,6 +7063,7 @@
           <w:docPartUnique/>
         </w:docPartObj>
       </w:sdtPr>
+      <w:sdtEndPr/>
       <w:sdtContent>
         <w:p>
           <w:pPr>
@@ -7077,6 +7093,7 @@
             <w:id w:val="111145805"/>
             <w:bibliography/>
           </w:sdtPr>
+          <w:sdtEndPr/>
           <w:sdtContent>
             <w:p>
               <w:pPr>
@@ -8279,6 +8296,7 @@
           <w:docPartUnique/>
         </w:docPartObj>
       </w:sdtPr>
+      <w:sdtEndPr/>
       <w:sdtContent>
         <w:p>
           <w:pPr>
@@ -8293,6 +8311,7 @@
             <w:id w:val="-573587230"/>
             <w:bibliography/>
           </w:sdtPr>
+          <w:sdtEndPr/>
           <w:sdtContent>
             <w:p>
               <w:pPr>
@@ -8392,6 +8411,7 @@
                 <w:id w:val="1036161116"/>
                 <w:bibliography/>
               </w:sdtPr>
+              <w:sdtEndPr/>
               <w:sdtContent>
                 <w:p>
                   <w:pPr>
@@ -8650,15 +8670,7 @@
         <w:rPr>
           <w:rFonts w:eastAsia="Times New Roman"/>
         </w:rPr>
-        <w:t xml:space="preserve"> on the g</w:t>
-      </w:r>
-      <w:bookmarkStart w:id="30" w:name="_GoBack"/>
-      <w:bookmarkEnd w:id="30"/>
-      <w:r>
-        <w:rPr>
-          <w:rFonts w:eastAsia="Times New Roman"/>
-        </w:rPr>
-        <w:t>it repository reflect the groups work?</w:t>
+        <w:t xml:space="preserve"> on the git repository reflect the groups work?</w:t>
       </w:r>
       <w:bookmarkEnd w:id="29"/>
     </w:p>
@@ -9364,14 +9376,14 @@
           </mc:Fallback>
         </mc:AlternateContent>
       </w:r>
-      <w:bookmarkStart w:id="31" w:name="_Toc6011123"/>
+      <w:bookmarkStart w:id="30" w:name="_Toc6011123"/>
       <w:r>
         <w:rPr>
           <w:rStyle w:val="Heading2Char"/>
         </w:rPr>
         <w:t>TechPro’s Git page:</w:t>
       </w:r>
-      <w:bookmarkEnd w:id="31"/>
+      <w:bookmarkEnd w:id="30"/>
       <w:r>
         <w:rPr>
           <w:rFonts w:eastAsia="Times New Roman"/>
@@ -9399,11 +9411,11 @@
       <w:pPr>
         <w:pStyle w:val="Heading2"/>
       </w:pPr>
-      <w:bookmarkStart w:id="32" w:name="_Toc6011124"/>
+      <w:bookmarkStart w:id="31" w:name="_Toc6011124"/>
       <w:r>
         <w:t>TechPro’s Git Repository:</w:t>
       </w:r>
-      <w:bookmarkEnd w:id="32"/>
+      <w:bookmarkEnd w:id="31"/>
       <w:r>
         <w:t xml:space="preserve"> </w:t>
       </w:r>
@@ -9441,7 +9453,7 @@
           <w:szCs w:val="24"/>
         </w:rPr>
       </w:pPr>
-      <w:bookmarkStart w:id="33" w:name="_Toc6011126"/>
+      <w:bookmarkStart w:id="32" w:name="_Toc6011126"/>
       <w:r>
         <w:rPr>
           <w:rFonts w:eastAsia="Times New Roman"/>
@@ -9457,7 +9469,7 @@
         </w:rPr>
         <w:t xml:space="preserve"> – Summary</w:t>
       </w:r>
-      <w:bookmarkEnd w:id="33"/>
+      <w:bookmarkEnd w:id="32"/>
     </w:p>
     <w:p>
       <w:pPr>
@@ -9469,14 +9481,14 @@
           <w:szCs w:val="24"/>
         </w:rPr>
       </w:pPr>
-      <w:bookmarkStart w:id="34" w:name="_Toc6011127"/>
+      <w:bookmarkStart w:id="33" w:name="_Toc6011127"/>
       <w:r>
         <w:rPr>
           <w:rFonts w:eastAsia="Times New Roman"/>
         </w:rPr>
         <w:t>What went well?</w:t>
       </w:r>
-      <w:bookmarkEnd w:id="34"/>
+      <w:bookmarkEnd w:id="33"/>
     </w:p>
     <w:p>
       <w:pPr>
@@ -9632,14 +9644,14 @@
           <w:rFonts w:eastAsia="Times New Roman"/>
         </w:rPr>
       </w:pPr>
-      <w:bookmarkStart w:id="35" w:name="_Toc6011128"/>
+      <w:bookmarkStart w:id="34" w:name="_Toc6011128"/>
       <w:r>
         <w:rPr>
           <w:rFonts w:eastAsia="Times New Roman"/>
         </w:rPr>
         <w:t>What could be improved?</w:t>
       </w:r>
-      <w:bookmarkEnd w:id="35"/>
+      <w:bookmarkEnd w:id="34"/>
     </w:p>
     <w:p>
       <w:pPr>
@@ -9683,14 +9695,14 @@
           <w:rFonts w:eastAsia="Times New Roman"/>
         </w:rPr>
       </w:pPr>
-      <w:bookmarkStart w:id="36" w:name="_Toc6011129"/>
+      <w:bookmarkStart w:id="35" w:name="_Toc6011129"/>
       <w:r>
         <w:rPr>
           <w:rFonts w:eastAsia="Times New Roman"/>
         </w:rPr>
         <w:t>What was surprising?</w:t>
       </w:r>
-      <w:bookmarkEnd w:id="36"/>
+      <w:bookmarkEnd w:id="35"/>
     </w:p>
     <w:p>
       <w:pPr>
@@ -9717,14 +9729,14 @@
           <w:rFonts w:eastAsia="Times New Roman"/>
         </w:rPr>
       </w:pPr>
-      <w:bookmarkStart w:id="37" w:name="_Toc6011130"/>
+      <w:bookmarkStart w:id="36" w:name="_Toc6011130"/>
       <w:r>
         <w:rPr>
           <w:rFonts w:eastAsia="Times New Roman"/>
         </w:rPr>
         <w:t>What has the group learned about groups?</w:t>
       </w:r>
-      <w:bookmarkEnd w:id="37"/>
+      <w:bookmarkEnd w:id="36"/>
     </w:p>
     <w:p>
       <w:pPr>
@@ -9777,7 +9789,7 @@
           <w:szCs w:val="24"/>
         </w:rPr>
       </w:pPr>
-      <w:bookmarkStart w:id="38" w:name="_Toc6011131"/>
+      <w:bookmarkStart w:id="37" w:name="_Toc6011131"/>
       <w:r>
         <w:rPr>
           <w:rFonts w:eastAsia="Times New Roman"/>
@@ -9786,7 +9798,7 @@
         <w:lastRenderedPageBreak/>
         <w:t>Arin’s Feedback</w:t>
       </w:r>
-      <w:bookmarkEnd w:id="38"/>
+      <w:bookmarkEnd w:id="37"/>
     </w:p>
     <w:p>
       <w:pPr>
@@ -9798,14 +9810,14 @@
           <w:lang w:eastAsia="en-AU"/>
         </w:rPr>
       </w:pPr>
-      <w:bookmarkStart w:id="39" w:name="_Toc6011132"/>
+      <w:bookmarkStart w:id="38" w:name="_Toc6011132"/>
       <w:r>
         <w:rPr>
           <w:rStyle w:val="Heading2Char"/>
         </w:rPr>
         <w:t>What went well?</w:t>
       </w:r>
-      <w:bookmarkEnd w:id="39"/>
+      <w:bookmarkEnd w:id="38"/>
       <w:r>
         <w:rPr>
           <w:rFonts w:ascii="Calibri" w:eastAsia="Times New Roman" w:hAnsi="Calibri" w:cs="Calibri"/>
@@ -9841,14 +9853,14 @@
           <w:lang w:eastAsia="en-AU"/>
         </w:rPr>
       </w:pPr>
-      <w:bookmarkStart w:id="40" w:name="_Toc6011133"/>
+      <w:bookmarkStart w:id="39" w:name="_Toc6011133"/>
       <w:r>
         <w:rPr>
           <w:rStyle w:val="Heading2Char"/>
         </w:rPr>
         <w:t>What could be improved?</w:t>
       </w:r>
-      <w:bookmarkEnd w:id="40"/>
+      <w:bookmarkEnd w:id="39"/>
       <w:r>
         <w:rPr>
           <w:rFonts w:ascii="Calibri" w:eastAsia="Times New Roman" w:hAnsi="Calibri" w:cs="Calibri"/>
@@ -9902,14 +9914,14 @@
           <w:lang w:eastAsia="en-AU"/>
         </w:rPr>
       </w:pPr>
-      <w:bookmarkStart w:id="41" w:name="_Toc6011134"/>
+      <w:bookmarkStart w:id="40" w:name="_Toc6011134"/>
       <w:r>
         <w:rPr>
           <w:rStyle w:val="Heading2Char"/>
         </w:rPr>
         <w:t>What was surprising?</w:t>
       </w:r>
-      <w:bookmarkEnd w:id="41"/>
+      <w:bookmarkEnd w:id="40"/>
       <w:r>
         <w:rPr>
           <w:rFonts w:ascii="Calibri" w:eastAsia="Times New Roman" w:hAnsi="Calibri" w:cs="Calibri"/>
@@ -9947,14 +9959,14 @@
           <w:rStyle w:val="Heading2Char"/>
         </w:rPr>
       </w:pPr>
-      <w:bookmarkStart w:id="42" w:name="_Toc6011135"/>
+      <w:bookmarkStart w:id="41" w:name="_Toc6011135"/>
       <w:r>
         <w:rPr>
           <w:rStyle w:val="Heading2Char"/>
         </w:rPr>
         <w:t>What has Arin learnt about groups?</w:t>
       </w:r>
-      <w:bookmarkEnd w:id="42"/>
+      <w:bookmarkEnd w:id="41"/>
     </w:p>
     <w:p>
       <w:pPr>
@@ -10049,7 +10061,7 @@
           <w:szCs w:val="24"/>
         </w:rPr>
       </w:pPr>
-      <w:bookmarkStart w:id="43" w:name="_Toc6011136"/>
+      <w:bookmarkStart w:id="42" w:name="_Toc6011136"/>
       <w:r>
         <w:rPr>
           <w:rFonts w:eastAsia="Times New Roman"/>
@@ -10057,7 +10069,7 @@
         </w:rPr>
         <w:t>Dylan’s Feedback</w:t>
       </w:r>
-      <w:bookmarkEnd w:id="43"/>
+      <w:bookmarkEnd w:id="42"/>
     </w:p>
     <w:p>
       <w:pPr>
@@ -10070,14 +10082,14 @@
           <w:color w:val="000000"/>
         </w:rPr>
       </w:pPr>
-      <w:bookmarkStart w:id="44" w:name="_Toc6011137"/>
+      <w:bookmarkStart w:id="43" w:name="_Toc6011137"/>
       <w:r>
         <w:rPr>
           <w:rStyle w:val="Heading2Char"/>
         </w:rPr>
         <w:t>What went well?</w:t>
       </w:r>
-      <w:bookmarkEnd w:id="44"/>
+      <w:bookmarkEnd w:id="43"/>
       <w:r>
         <w:rPr>
           <w:rFonts w:eastAsia="Times New Roman"/>
@@ -10126,14 +10138,14 @@
           <w:bCs/>
         </w:rPr>
       </w:pPr>
-      <w:bookmarkStart w:id="45" w:name="_Toc6011138"/>
+      <w:bookmarkStart w:id="44" w:name="_Toc6011138"/>
       <w:r>
         <w:rPr>
           <w:rStyle w:val="Heading2Char"/>
         </w:rPr>
         <w:t>What could be improved?</w:t>
       </w:r>
-      <w:bookmarkEnd w:id="45"/>
+      <w:bookmarkEnd w:id="44"/>
       <w:r>
         <w:rPr>
           <w:rFonts w:eastAsia="Times New Roman"/>
@@ -10215,14 +10227,14 @@
           <w:color w:val="000000"/>
         </w:rPr>
       </w:pPr>
-      <w:bookmarkStart w:id="46" w:name="_Toc6011139"/>
+      <w:bookmarkStart w:id="45" w:name="_Toc6011139"/>
       <w:r>
         <w:rPr>
           <w:rStyle w:val="Heading2Char"/>
         </w:rPr>
         <w:t>What was surprising?</w:t>
       </w:r>
-      <w:bookmarkEnd w:id="46"/>
+      <w:bookmarkEnd w:id="45"/>
     </w:p>
     <w:p>
       <w:pPr>
@@ -10250,14 +10262,14 @@
           <w:color w:val="000000"/>
         </w:rPr>
       </w:pPr>
-      <w:bookmarkStart w:id="47" w:name="_Toc6011140"/>
+      <w:bookmarkStart w:id="46" w:name="_Toc6011140"/>
       <w:r>
         <w:rPr>
           <w:rStyle w:val="Heading2Char"/>
         </w:rPr>
         <w:t>What has Dylan learnt about groups?</w:t>
       </w:r>
-      <w:bookmarkEnd w:id="47"/>
+      <w:bookmarkEnd w:id="46"/>
     </w:p>
     <w:p>
       <w:pPr>
@@ -10301,7 +10313,7 @@
           <w:szCs w:val="24"/>
         </w:rPr>
       </w:pPr>
-      <w:bookmarkStart w:id="48" w:name="_Toc6011141"/>
+      <w:bookmarkStart w:id="47" w:name="_Toc6011141"/>
       <w:r>
         <w:rPr>
           <w:rFonts w:eastAsia="Times New Roman"/>
@@ -10310,24 +10322,24 @@
         <w:lastRenderedPageBreak/>
         <w:t>Jacob’s Feedback</w:t>
       </w:r>
+      <w:bookmarkEnd w:id="47"/>
+    </w:p>
+    <w:p>
+      <w:pPr>
+        <w:pStyle w:val="Heading2"/>
+        <w:jc w:val="both"/>
+        <w:rPr>
+          <w:rFonts w:eastAsia="Times New Roman"/>
+        </w:rPr>
+      </w:pPr>
+      <w:bookmarkStart w:id="48" w:name="_Toc6011142"/>
+      <w:r>
+        <w:rPr>
+          <w:rFonts w:eastAsia="Times New Roman"/>
+        </w:rPr>
+        <w:t>What went well?</w:t>
+      </w:r>
       <w:bookmarkEnd w:id="48"/>
-    </w:p>
-    <w:p>
-      <w:pPr>
-        <w:pStyle w:val="Heading2"/>
-        <w:jc w:val="both"/>
-        <w:rPr>
-          <w:rFonts w:eastAsia="Times New Roman"/>
-        </w:rPr>
-      </w:pPr>
-      <w:bookmarkStart w:id="49" w:name="_Toc6011142"/>
-      <w:r>
-        <w:rPr>
-          <w:rFonts w:eastAsia="Times New Roman"/>
-        </w:rPr>
-        <w:t>What went well?</w:t>
-      </w:r>
-      <w:bookmarkEnd w:id="49"/>
       <w:r>
         <w:rPr>
           <w:rFonts w:eastAsia="Times New Roman"/>
@@ -10372,14 +10384,14 @@
           <w:rFonts w:eastAsia="Times New Roman"/>
         </w:rPr>
       </w:pPr>
-      <w:bookmarkStart w:id="50" w:name="_Toc6011143"/>
+      <w:bookmarkStart w:id="49" w:name="_Toc6011143"/>
       <w:r>
         <w:rPr>
           <w:rFonts w:eastAsia="Times New Roman"/>
         </w:rPr>
         <w:t>What could be improved?</w:t>
       </w:r>
-      <w:bookmarkEnd w:id="50"/>
+      <w:bookmarkEnd w:id="49"/>
       <w:r>
         <w:rPr>
           <w:rFonts w:eastAsia="Times New Roman"/>
@@ -10412,14 +10424,14 @@
           <w:rFonts w:eastAsia="Times New Roman"/>
         </w:rPr>
       </w:pPr>
-      <w:bookmarkStart w:id="51" w:name="_Toc6011144"/>
+      <w:bookmarkStart w:id="50" w:name="_Toc6011144"/>
       <w:r>
         <w:rPr>
           <w:rFonts w:eastAsia="Times New Roman"/>
         </w:rPr>
         <w:t>What was surprising?</w:t>
       </w:r>
-      <w:bookmarkEnd w:id="51"/>
+      <w:bookmarkEnd w:id="50"/>
     </w:p>
     <w:p>
       <w:pPr>
@@ -10446,14 +10458,14 @@
           <w:rFonts w:eastAsia="Times New Roman"/>
         </w:rPr>
       </w:pPr>
-      <w:bookmarkStart w:id="52" w:name="_Toc6011145"/>
+      <w:bookmarkStart w:id="51" w:name="_Toc6011145"/>
       <w:r>
         <w:rPr>
           <w:rFonts w:eastAsia="Times New Roman"/>
         </w:rPr>
         <w:t>What has Jacob learnt about groups?</w:t>
       </w:r>
-      <w:bookmarkEnd w:id="52"/>
+      <w:bookmarkEnd w:id="51"/>
     </w:p>
     <w:p>
       <w:pPr>
@@ -10537,7 +10549,7 @@
           <w:szCs w:val="24"/>
         </w:rPr>
       </w:pPr>
-      <w:bookmarkStart w:id="53" w:name="_Toc6011146"/>
+      <w:bookmarkStart w:id="52" w:name="_Toc6011146"/>
       <w:r>
         <w:rPr>
           <w:rFonts w:eastAsia="Times New Roman"/>
@@ -10545,7 +10557,7 @@
         </w:rPr>
         <w:t>Josh’s Feedback</w:t>
       </w:r>
-      <w:bookmarkEnd w:id="53"/>
+      <w:bookmarkEnd w:id="52"/>
     </w:p>
     <w:p>
       <w:pPr>
@@ -10557,14 +10569,14 @@
           <w:szCs w:val="24"/>
         </w:rPr>
       </w:pPr>
-      <w:bookmarkStart w:id="54" w:name="_Toc6011147"/>
+      <w:bookmarkStart w:id="53" w:name="_Toc6011147"/>
       <w:r>
         <w:rPr>
           <w:rStyle w:val="Heading2Char"/>
         </w:rPr>
         <w:t>What went well?</w:t>
       </w:r>
-      <w:bookmarkEnd w:id="54"/>
+      <w:bookmarkEnd w:id="53"/>
     </w:p>
     <w:p>
       <w:pPr>
@@ -10592,14 +10604,14 @@
           <w:rFonts w:eastAsia="Times New Roman"/>
         </w:rPr>
       </w:pPr>
-      <w:bookmarkStart w:id="55" w:name="_Toc6011148"/>
+      <w:bookmarkStart w:id="54" w:name="_Toc6011148"/>
       <w:r>
         <w:rPr>
           <w:rFonts w:eastAsia="Times New Roman"/>
         </w:rPr>
         <w:t>What could be improved?</w:t>
       </w:r>
-      <w:bookmarkEnd w:id="55"/>
+      <w:bookmarkEnd w:id="54"/>
     </w:p>
     <w:p>
       <w:pPr>
@@ -10627,7 +10639,19 @@
         <w:rPr>
           <w:lang w:eastAsia="en-AU"/>
         </w:rPr>
-        <w:t xml:space="preserve"> Wednesday at 7pm Melbourne time) would help the group understand how everyone is going, especially for the quitter members of the group.</w:t>
+        <w:t xml:space="preserve"> Wednesday at 7pm Melbourne time) would help the group understand how everyone is going, especially for the qui</w:t>
+      </w:r>
+      <w:r>
+        <w:rPr>
+          <w:lang w:eastAsia="en-AU"/>
+        </w:rPr>
+        <w:t>e</w:t>
+      </w:r>
+      <w:r>
+        <w:rPr>
+          <w:lang w:eastAsia="en-AU"/>
+        </w:rPr>
+        <w:t>ter members of the group.</w:t>
       </w:r>
     </w:p>
     <w:p>
@@ -10638,13 +10662,15 @@
           <w:rFonts w:eastAsia="Times New Roman"/>
         </w:rPr>
       </w:pPr>
-      <w:bookmarkStart w:id="56" w:name="_Toc6011149"/>
+      <w:bookmarkStart w:id="55" w:name="_Toc6011149"/>
       <w:r>
         <w:rPr>
           <w:rFonts w:eastAsia="Times New Roman"/>
         </w:rPr>
         <w:t>What was surprising?</w:t>
       </w:r>
+      <w:bookmarkStart w:id="56" w:name="_GoBack"/>
+      <w:bookmarkEnd w:id="55"/>
       <w:bookmarkEnd w:id="56"/>
     </w:p>
     <w:p>
@@ -11193,6 +11219,11 @@
         <w:docPartUnique/>
       </w:docPartObj>
     </w:sdtPr>
+    <w:sdtEndPr>
+      <w:rPr>
+        <w:rStyle w:val="IntenseEmphasis"/>
+      </w:rPr>
+    </w:sdtEndPr>
     <w:sdtContent>
       <w:p>
         <w:pPr>
@@ -11914,6 +11945,7 @@
     <w:lsdException w:name="HTML Sample" w:semiHidden="1" w:unhideWhenUsed="1"/>
     <w:lsdException w:name="HTML Typewriter" w:semiHidden="1" w:unhideWhenUsed="1"/>
     <w:lsdException w:name="HTML Variable" w:semiHidden="1" w:unhideWhenUsed="1"/>
+    <w:lsdException w:name="Normal Table" w:semiHidden="1" w:unhideWhenUsed="1"/>
     <w:lsdException w:name="annotation subject" w:semiHidden="1" w:unhideWhenUsed="1"/>
     <w:lsdException w:name="No List" w:semiHidden="1" w:unhideWhenUsed="1"/>
     <w:lsdException w:name="Outline List 1" w:semiHidden="1" w:unhideWhenUsed="1"/>
@@ -11960,8 +11992,10 @@
     <w:lsdException w:name="Table Subtle 2" w:semiHidden="1" w:unhideWhenUsed="1"/>
     <w:lsdException w:name="Table Web 1" w:semiHidden="1" w:unhideWhenUsed="1"/>
     <w:lsdException w:name="Table Web 2" w:semiHidden="1" w:unhideWhenUsed="1"/>
+    <w:lsdException w:name="Table Web 3" w:semiHidden="1" w:unhideWhenUsed="1"/>
     <w:lsdException w:name="Balloon Text" w:semiHidden="1" w:unhideWhenUsed="1"/>
     <w:lsdException w:name="Table Grid" w:uiPriority="39"/>
+    <w:lsdException w:name="Table Theme" w:semiHidden="1" w:unhideWhenUsed="1"/>
     <w:lsdException w:name="Placeholder Text" w:semiHidden="1"/>
     <w:lsdException w:name="No Spacing" w:uiPriority="1" w:qFormat="1"/>
     <w:lsdException w:name="Light Shading" w:uiPriority="60"/>
@@ -12257,6 +12291,7 @@
   <w:style w:type="character" w:default="1" w:styleId="DefaultParagraphFont">
     <w:name w:val="Default Paragraph Font"/>
     <w:uiPriority w:val="1"/>
+    <w:semiHidden/>
     <w:unhideWhenUsed/>
   </w:style>
   <w:style w:type="table" w:default="1" w:styleId="TableNormal">
@@ -12991,7 +13026,7 @@
 </file>
 
 <file path=customXml/itemProps2.xml><?xml version="1.0" encoding="utf-8"?>
-<ds:datastoreItem xmlns:ds="http://schemas.openxmlformats.org/officeDocument/2006/customXml" ds:itemID="{A73D7DB2-8DDD-4007-AEF5-0ACE19DBF4D4}">
+<ds:datastoreItem xmlns:ds="http://schemas.openxmlformats.org/officeDocument/2006/customXml" ds:itemID="{D41AC8D9-0173-4C3E-ACDB-56A318C61C48}">
   <ds:schemaRefs>
     <ds:schemaRef ds:uri="http://schemas.openxmlformats.org/officeDocument/2006/bibliography"/>
   </ds:schemaRefs>

</xml_diff>